<commit_message>
Update Finalized Story Flowchart.docx
</commit_message>
<xml_diff>
--- a/Finalized Story Flowchart.docx
+++ b/Finalized Story Flowchart.docx
@@ -9,7 +9,7 @@
           <w:noProof/>
         </w:rPr>
         <w:drawing>
-          <wp:anchor distT="0" distB="0" distL="114300" distR="114300" simplePos="0" relativeHeight="251658240" behindDoc="0" locked="0" layoutInCell="1" allowOverlap="1">
+          <wp:anchor distT="0" distB="0" distL="114300" distR="114300" simplePos="0" relativeHeight="251658240" behindDoc="0" locked="0" layoutInCell="1" allowOverlap="1" wp14:anchorId="0F4A14FC" wp14:editId="59F2E32A">
             <wp:simplePos x="0" y="0"/>
             <wp:positionH relativeFrom="margin">
               <wp:posOffset>-203200</wp:posOffset>
@@ -1343,7 +1343,11 @@
         <a:lstStyle/>
         <a:p>
           <a:r>
-            <a:rPr lang="en-PH" sz="1200"/>
+            <a:rPr lang="en-PH" sz="1200">
+              <a:solidFill>
+                <a:srgbClr val="FFFF00"/>
+              </a:solidFill>
+            </a:rPr>
             <a:t>Your cat is stucked in a burning tree</a:t>
           </a:r>
         </a:p>
@@ -1379,7 +1383,11 @@
         <a:lstStyle/>
         <a:p>
           <a:r>
-            <a:rPr lang="en-PH" sz="1000"/>
+            <a:rPr lang="en-PH" sz="1000">
+              <a:solidFill>
+                <a:srgbClr val="FFFF00"/>
+              </a:solidFill>
+            </a:rPr>
             <a:t>Run down the stairs</a:t>
           </a:r>
         </a:p>
@@ -1415,7 +1423,11 @@
         <a:lstStyle/>
         <a:p>
           <a:r>
-            <a:rPr lang="en-PH" sz="1000"/>
+            <a:rPr lang="en-PH" sz="1000">
+              <a:solidFill>
+                <a:srgbClr val="FFFF00"/>
+              </a:solidFill>
+            </a:rPr>
             <a:t>Jump down the stairs (will have broken legs)</a:t>
           </a:r>
         </a:p>
@@ -1457,7 +1469,11 @@
         <a:lstStyle/>
         <a:p>
           <a:r>
-            <a:rPr lang="en-PH" sz="1000"/>
+            <a:rPr lang="en-PH" sz="1000">
+              <a:solidFill>
+                <a:srgbClr val="FFFF00"/>
+              </a:solidFill>
+            </a:rPr>
             <a:t>Sprint towards your yard</a:t>
           </a:r>
         </a:p>
@@ -1499,7 +1515,11 @@
         <a:lstStyle/>
         <a:p>
           <a:r>
-            <a:rPr lang="en-PH" sz="1200"/>
+            <a:rPr lang="en-PH" sz="1200">
+              <a:solidFill>
+                <a:srgbClr val="FFFF00"/>
+              </a:solidFill>
+            </a:rPr>
             <a:t>Watch TV</a:t>
           </a:r>
         </a:p>
@@ -1541,7 +1561,11 @@
         <a:lstStyle/>
         <a:p>
           <a:r>
-            <a:rPr lang="en-PH" sz="1000"/>
+            <a:rPr lang="en-PH" sz="1000">
+              <a:solidFill>
+                <a:srgbClr val="FFFF00"/>
+              </a:solidFill>
+            </a:rPr>
             <a:t>Limp towards your yard</a:t>
           </a:r>
         </a:p>
@@ -1615,9 +1639,7 @@
       <dgm:prSet custT="1"/>
       <dgm:spPr>
         <a:solidFill>
-          <a:schemeClr val="accent4">
-            <a:lumMod val="75000"/>
-          </a:schemeClr>
+          <a:srgbClr val="00B050"/>
         </a:solidFill>
       </dgm:spPr>
       <dgm:t>
@@ -1625,7 +1647,11 @@
         <a:lstStyle/>
         <a:p>
           <a:r>
-            <a:rPr lang="en-PH" sz="1000"/>
+            <a:rPr lang="en-PH" sz="1000">
+              <a:solidFill>
+                <a:srgbClr val="FFFF00"/>
+              </a:solidFill>
+            </a:rPr>
             <a:t>As you saw the burning tree, you panicked and did a Fortnite dance</a:t>
           </a:r>
         </a:p>
@@ -1657,9 +1683,7 @@
       <dgm:prSet custT="1"/>
       <dgm:spPr>
         <a:solidFill>
-          <a:schemeClr val="accent4">
-            <a:lumMod val="75000"/>
-          </a:schemeClr>
+          <a:srgbClr val="00B050"/>
         </a:solidFill>
       </dgm:spPr>
       <dgm:t>
@@ -1667,7 +1691,11 @@
         <a:lstStyle/>
         <a:p>
           <a:r>
-            <a:rPr lang="en-PH" sz="1000"/>
+            <a:rPr lang="en-PH" sz="1000">
+              <a:solidFill>
+                <a:srgbClr val="FFFF00"/>
+              </a:solidFill>
+            </a:rPr>
             <a:t>Use ladder to get  the cat, climb quickly (you will burn)</a:t>
           </a:r>
         </a:p>
@@ -1709,7 +1737,11 @@
         <a:lstStyle/>
         <a:p>
           <a:r>
-            <a:rPr lang="en-PH" sz="1000"/>
+            <a:rPr lang="en-PH" sz="1000">
+              <a:solidFill>
+                <a:srgbClr val="FFFF00"/>
+              </a:solidFill>
+            </a:rPr>
             <a:t>Browse the channels for your favorite show</a:t>
           </a:r>
         </a:p>
@@ -1741,9 +1773,7 @@
       <dgm:prSet custT="1"/>
       <dgm:spPr>
         <a:solidFill>
-          <a:schemeClr val="accent4">
-            <a:lumMod val="75000"/>
-          </a:schemeClr>
+          <a:srgbClr val="00B050"/>
         </a:solidFill>
       </dgm:spPr>
       <dgm:t>
@@ -1783,9 +1813,7 @@
       <dgm:prSet custT="1"/>
       <dgm:spPr>
         <a:solidFill>
-          <a:schemeClr val="accent4">
-            <a:lumMod val="75000"/>
-          </a:schemeClr>
+          <a:srgbClr val="00B050"/>
         </a:solidFill>
       </dgm:spPr>
       <dgm:t>
@@ -1825,9 +1853,7 @@
       <dgm:prSet custT="1"/>
       <dgm:spPr>
         <a:solidFill>
-          <a:schemeClr val="accent4">
-            <a:lumMod val="75000"/>
-          </a:schemeClr>
+          <a:srgbClr val="00B050"/>
         </a:solidFill>
       </dgm:spPr>
       <dgm:t>
@@ -1835,7 +1861,11 @@
         <a:lstStyle/>
         <a:p>
           <a:r>
-            <a:rPr lang="en-PH" sz="1000"/>
+            <a:rPr lang="en-PH" sz="1000">
+              <a:solidFill>
+                <a:srgbClr val="FFFF00"/>
+              </a:solidFill>
+            </a:rPr>
             <a:t>The sky, in response to your cringy dancing, decided to cry, to mourn the loss of your dignitiy.</a:t>
           </a:r>
         </a:p>
@@ -1877,7 +1907,11 @@
         <a:lstStyle/>
         <a:p>
           <a:r>
-            <a:rPr lang="en-PH" sz="1000"/>
+            <a:rPr lang="en-PH" sz="1000">
+              <a:solidFill>
+                <a:srgbClr val="FFFF00"/>
+              </a:solidFill>
+            </a:rPr>
             <a:t>You tripped over and found out that you have flying ability</a:t>
           </a:r>
         </a:p>
@@ -2267,7 +2301,11 @@
         <a:lstStyle/>
         <a:p>
           <a:r>
-            <a:rPr lang="en-PH" sz="1000"/>
+            <a:rPr lang="en-PH" sz="1000">
+              <a:solidFill>
+                <a:srgbClr val="FFFF00"/>
+              </a:solidFill>
+            </a:rPr>
             <a:t>You came across your favorite show with a burning tree.</a:t>
           </a:r>
         </a:p>
@@ -2307,14 +2345,26 @@
         <a:lstStyle/>
         <a:p>
           <a:r>
-            <a:rPr lang="en-PH" sz="1000"/>
+            <a:rPr lang="en-PH" sz="1000">
+              <a:solidFill>
+                <a:srgbClr val="FFFF00"/>
+              </a:solidFill>
+            </a:rPr>
             <a:t>Because of the heavy rain, the fire died. You rescue the cat from the tree, not knowing it got pneumonia. as you celebrated your victory... the cat passed away due to sickness.</a:t>
           </a:r>
           <a:br>
-            <a:rPr lang="en-PH" sz="1000"/>
+            <a:rPr lang="en-PH" sz="1000">
+              <a:solidFill>
+                <a:srgbClr val="FFFF00"/>
+              </a:solidFill>
+            </a:rPr>
           </a:br>
           <a:r>
-            <a:rPr lang="en-PH" sz="1000"/>
+            <a:rPr lang="en-PH" sz="1000">
+              <a:solidFill>
+                <a:srgbClr val="FFFF00"/>
+              </a:solidFill>
+            </a:rPr>
             <a:t>You Win(?)</a:t>
           </a:r>
         </a:p>
@@ -2478,7 +2528,11 @@
         <a:lstStyle/>
         <a:p>
           <a:r>
-            <a:rPr lang="en-PH" sz="1000"/>
+            <a:rPr lang="en-PH" sz="1000">
+              <a:solidFill>
+                <a:srgbClr val="FFFF00"/>
+              </a:solidFill>
+            </a:rPr>
             <a:t>Fly to get your cat out of the burning tree</a:t>
           </a:r>
         </a:p>
@@ -2518,7 +2572,11 @@
         <a:lstStyle/>
         <a:p>
           <a:r>
-            <a:rPr lang="en-PH" sz="1000"/>
+            <a:rPr lang="en-PH" sz="1000">
+              <a:solidFill>
+                <a:srgbClr val="FFFF00"/>
+              </a:solidFill>
+            </a:rPr>
             <a:t>You realized that there is an ongoing problem with your cat. Out of pure instincts, you grabbed your phone and called emergency services. Help came and your beloved cat is saved</a:t>
           </a:r>
         </a:p>
@@ -2558,7 +2616,11 @@
         <a:lstStyle/>
         <a:p>
           <a:r>
-            <a:rPr lang="en-PH" sz="1000"/>
+            <a:rPr lang="en-PH" sz="1000">
+              <a:solidFill>
+                <a:srgbClr val="FFFF00"/>
+              </a:solidFill>
+            </a:rPr>
             <a:t>You got third degree burns but saved your cat</a:t>
           </a:r>
         </a:p>
@@ -6130,7 +6192,11 @@
             <a:buNone/>
           </a:pPr>
           <a:r>
-            <a:rPr lang="en-PH" sz="1200" kern="1200"/>
+            <a:rPr lang="en-PH" sz="1200" kern="1200">
+              <a:solidFill>
+                <a:srgbClr val="FFFF00"/>
+              </a:solidFill>
+            </a:rPr>
             <a:t>Your cat is stucked in a burning tree</a:t>
           </a:r>
         </a:p>
@@ -6208,7 +6274,11 @@
             <a:buNone/>
           </a:pPr>
           <a:r>
-            <a:rPr lang="en-PH" sz="1000" kern="1200"/>
+            <a:rPr lang="en-PH" sz="1000" kern="1200">
+              <a:solidFill>
+                <a:srgbClr val="FFFF00"/>
+              </a:solidFill>
+            </a:rPr>
             <a:t>Run down the stairs</a:t>
           </a:r>
         </a:p>
@@ -6283,7 +6353,11 @@
             <a:buNone/>
           </a:pPr>
           <a:r>
-            <a:rPr lang="en-PH" sz="1000" kern="1200"/>
+            <a:rPr lang="en-PH" sz="1000" kern="1200">
+              <a:solidFill>
+                <a:srgbClr val="FFFF00"/>
+              </a:solidFill>
+            </a:rPr>
             <a:t>Sprint towards your yard</a:t>
           </a:r>
         </a:p>
@@ -6307,9 +6381,7 @@
           <a:avLst/>
         </a:prstGeom>
         <a:solidFill>
-          <a:schemeClr val="accent4">
-            <a:lumMod val="75000"/>
-          </a:schemeClr>
+          <a:srgbClr val="00B050"/>
         </a:solidFill>
         <a:ln w="12700" cap="flat" cmpd="sng" algn="ctr">
           <a:solidFill>
@@ -6358,7 +6430,11 @@
             <a:buNone/>
           </a:pPr>
           <a:r>
-            <a:rPr lang="en-PH" sz="1000" kern="1200"/>
+            <a:rPr lang="en-PH" sz="1000" kern="1200">
+              <a:solidFill>
+                <a:srgbClr val="FFFF00"/>
+              </a:solidFill>
+            </a:rPr>
             <a:t>As you saw the burning tree, you panicked and did a Fortnite dance</a:t>
           </a:r>
         </a:p>
@@ -6382,9 +6458,7 @@
           <a:avLst/>
         </a:prstGeom>
         <a:solidFill>
-          <a:schemeClr val="accent4">
-            <a:lumMod val="75000"/>
-          </a:schemeClr>
+          <a:srgbClr val="00B050"/>
         </a:solidFill>
         <a:ln w="12700" cap="flat" cmpd="sng" algn="ctr">
           <a:solidFill>
@@ -6433,7 +6507,11 @@
             <a:buNone/>
           </a:pPr>
           <a:r>
-            <a:rPr lang="en-PH" sz="1000" kern="1200"/>
+            <a:rPr lang="en-PH" sz="1000" kern="1200">
+              <a:solidFill>
+                <a:srgbClr val="FFFF00"/>
+              </a:solidFill>
+            </a:rPr>
             <a:t>The sky, in response to your cringy dancing, decided to cry, to mourn the loss of your dignitiy.</a:t>
           </a:r>
         </a:p>
@@ -6506,14 +6584,26 @@
             <a:buNone/>
           </a:pPr>
           <a:r>
-            <a:rPr lang="en-PH" sz="1000" kern="1200"/>
+            <a:rPr lang="en-PH" sz="1000" kern="1200">
+              <a:solidFill>
+                <a:srgbClr val="FFFF00"/>
+              </a:solidFill>
+            </a:rPr>
             <a:t>Because of the heavy rain, the fire died. You rescue the cat from the tree, not knowing it got pneumonia. as you celebrated your victory... the cat passed away due to sickness.</a:t>
           </a:r>
           <a:br>
-            <a:rPr lang="en-PH" sz="1000" kern="1200"/>
+            <a:rPr lang="en-PH" sz="1000" kern="1200">
+              <a:solidFill>
+                <a:srgbClr val="FFFF00"/>
+              </a:solidFill>
+            </a:rPr>
           </a:br>
           <a:r>
-            <a:rPr lang="en-PH" sz="1000" kern="1200"/>
+            <a:rPr lang="en-PH" sz="1000" kern="1200">
+              <a:solidFill>
+                <a:srgbClr val="FFFF00"/>
+              </a:solidFill>
+            </a:rPr>
             <a:t>You Win(?)</a:t>
           </a:r>
         </a:p>
@@ -6537,9 +6627,7 @@
           <a:avLst/>
         </a:prstGeom>
         <a:solidFill>
-          <a:schemeClr val="accent4">
-            <a:lumMod val="75000"/>
-          </a:schemeClr>
+          <a:srgbClr val="00B050"/>
         </a:solidFill>
         <a:ln w="12700" cap="flat" cmpd="sng" algn="ctr">
           <a:solidFill>
@@ -6588,7 +6676,11 @@
             <a:buNone/>
           </a:pPr>
           <a:r>
-            <a:rPr lang="en-PH" sz="1000" kern="1200"/>
+            <a:rPr lang="en-PH" sz="1000" kern="1200">
+              <a:solidFill>
+                <a:srgbClr val="FFFF00"/>
+              </a:solidFill>
+            </a:rPr>
             <a:t>Use ladder to get  the cat, climb quickly (you will burn)</a:t>
           </a:r>
         </a:p>
@@ -6663,7 +6755,11 @@
             <a:buNone/>
           </a:pPr>
           <a:r>
-            <a:rPr lang="en-PH" sz="1000" kern="1200"/>
+            <a:rPr lang="en-PH" sz="1000" kern="1200">
+              <a:solidFill>
+                <a:srgbClr val="FFFF00"/>
+              </a:solidFill>
+            </a:rPr>
             <a:t>You tripped over and found out that you have flying ability</a:t>
           </a:r>
         </a:p>
@@ -6886,7 +6982,11 @@
             <a:buNone/>
           </a:pPr>
           <a:r>
-            <a:rPr lang="en-PH" sz="1000" kern="1200"/>
+            <a:rPr lang="en-PH" sz="1000" kern="1200">
+              <a:solidFill>
+                <a:srgbClr val="FFFF00"/>
+              </a:solidFill>
+            </a:rPr>
             <a:t>Fly to get your cat out of the burning tree</a:t>
           </a:r>
         </a:p>
@@ -6959,7 +7059,11 @@
             <a:buNone/>
           </a:pPr>
           <a:r>
-            <a:rPr lang="en-PH" sz="1000" kern="1200"/>
+            <a:rPr lang="en-PH" sz="1000" kern="1200">
+              <a:solidFill>
+                <a:srgbClr val="FFFF00"/>
+              </a:solidFill>
+            </a:rPr>
             <a:t>You got third degree burns but saved your cat</a:t>
           </a:r>
         </a:p>
@@ -7034,7 +7138,11 @@
             <a:buNone/>
           </a:pPr>
           <a:r>
-            <a:rPr lang="en-PH" sz="1200" kern="1200"/>
+            <a:rPr lang="en-PH" sz="1200" kern="1200">
+              <a:solidFill>
+                <a:srgbClr val="FFFF00"/>
+              </a:solidFill>
+            </a:rPr>
             <a:t>Watch TV</a:t>
           </a:r>
         </a:p>
@@ -7109,7 +7217,11 @@
             <a:buNone/>
           </a:pPr>
           <a:r>
-            <a:rPr lang="en-PH" sz="1000" kern="1200"/>
+            <a:rPr lang="en-PH" sz="1000" kern="1200">
+              <a:solidFill>
+                <a:srgbClr val="FFFF00"/>
+              </a:solidFill>
+            </a:rPr>
             <a:t>Browse the channels for your favorite show</a:t>
           </a:r>
         </a:p>
@@ -7184,7 +7296,11 @@
             <a:buNone/>
           </a:pPr>
           <a:r>
-            <a:rPr lang="en-PH" sz="1000" kern="1200"/>
+            <a:rPr lang="en-PH" sz="1000" kern="1200">
+              <a:solidFill>
+                <a:srgbClr val="FFFF00"/>
+              </a:solidFill>
+            </a:rPr>
             <a:t>You came across your favorite show with a burning tree.</a:t>
           </a:r>
         </a:p>
@@ -7257,7 +7373,11 @@
             <a:buNone/>
           </a:pPr>
           <a:r>
-            <a:rPr lang="en-PH" sz="1000" kern="1200"/>
+            <a:rPr lang="en-PH" sz="1000" kern="1200">
+              <a:solidFill>
+                <a:srgbClr val="FFFF00"/>
+              </a:solidFill>
+            </a:rPr>
             <a:t>You realized that there is an ongoing problem with your cat. Out of pure instincts, you grabbed your phone and called emergency services. Help came and your beloved cat is saved</a:t>
           </a:r>
         </a:p>
@@ -7335,7 +7455,11 @@
             <a:buNone/>
           </a:pPr>
           <a:r>
-            <a:rPr lang="en-PH" sz="1000" kern="1200"/>
+            <a:rPr lang="en-PH" sz="1000" kern="1200">
+              <a:solidFill>
+                <a:srgbClr val="FFFF00"/>
+              </a:solidFill>
+            </a:rPr>
             <a:t>Jump down the stairs (will have broken legs)</a:t>
           </a:r>
         </a:p>
@@ -7410,7 +7534,11 @@
             <a:buNone/>
           </a:pPr>
           <a:r>
-            <a:rPr lang="en-PH" sz="1000" kern="1200"/>
+            <a:rPr lang="en-PH" sz="1000" kern="1200">
+              <a:solidFill>
+                <a:srgbClr val="FFFF00"/>
+              </a:solidFill>
+            </a:rPr>
             <a:t>Limp towards your yard</a:t>
           </a:r>
         </a:p>
@@ -7434,9 +7562,7 @@
           <a:avLst/>
         </a:prstGeom>
         <a:solidFill>
-          <a:schemeClr val="accent4">
-            <a:lumMod val="75000"/>
-          </a:schemeClr>
+          <a:srgbClr val="00B050"/>
         </a:solidFill>
         <a:ln w="12700" cap="flat" cmpd="sng" algn="ctr">
           <a:solidFill>
@@ -7805,9 +7931,7 @@
           <a:avLst/>
         </a:prstGeom>
         <a:solidFill>
-          <a:schemeClr val="accent4">
-            <a:lumMod val="75000"/>
-          </a:schemeClr>
+          <a:srgbClr val="00B050"/>
         </a:solidFill>
         <a:ln w="12700" cap="flat" cmpd="sng" algn="ctr">
           <a:solidFill>

</xml_diff>